<commit_message>
Completed chapter 3 review
</commit_message>
<xml_diff>
--- a/Chapa_book_review.docx
+++ b/Chapa_book_review.docx
@@ -245,15 +245,47 @@
           <w:sz w:val="24"/>
           <w:szCs w:val="24"/>
         </w:rPr>
-        <w:t>. The concept and applied application of a TOC’s goods and services will start in one country and then progress through other countries</w:t>
-      </w:r>
-      <w:r>
-        <w:rPr>
-          <w:rFonts w:ascii="Times New Roman" w:hAnsi="Times New Roman" w:cs="Times New Roman"/>
-          <w:sz w:val="24"/>
-          <w:szCs w:val="24"/>
-        </w:rPr>
-        <w:t xml:space="preserve"> using supply chains affiliates, marketing, and delivery operations. The defining difference between TOC’s management businesses is that the goods and services are illegal and often </w:t>
+        <w:t>. The concept and applied application of a TOC</w:t>
+      </w:r>
+      <w:r>
+        <w:rPr>
+          <w:rFonts w:ascii="Times New Roman" w:hAnsi="Times New Roman" w:cs="Times New Roman"/>
+          <w:sz w:val="24"/>
+          <w:szCs w:val="24"/>
+        </w:rPr>
+        <w:t>'</w:t>
+      </w:r>
+      <w:r>
+        <w:rPr>
+          <w:rFonts w:ascii="Times New Roman" w:hAnsi="Times New Roman" w:cs="Times New Roman"/>
+          <w:sz w:val="24"/>
+          <w:szCs w:val="24"/>
+        </w:rPr>
+        <w:t>s goods and services will start in one country and then progress through other countries</w:t>
+      </w:r>
+      <w:r>
+        <w:rPr>
+          <w:rFonts w:ascii="Times New Roman" w:hAnsi="Times New Roman" w:cs="Times New Roman"/>
+          <w:sz w:val="24"/>
+          <w:szCs w:val="24"/>
+        </w:rPr>
+        <w:t xml:space="preserve"> using supply chains affiliates, marketing, and delivery operations. The defining difference between TOC</w:t>
+      </w:r>
+      <w:r>
+        <w:rPr>
+          <w:rFonts w:ascii="Times New Roman" w:hAnsi="Times New Roman" w:cs="Times New Roman"/>
+          <w:sz w:val="24"/>
+          <w:szCs w:val="24"/>
+        </w:rPr>
+        <w:t>'</w:t>
+      </w:r>
+      <w:r>
+        <w:rPr>
+          <w:rFonts w:ascii="Times New Roman" w:hAnsi="Times New Roman" w:cs="Times New Roman"/>
+          <w:sz w:val="24"/>
+          <w:szCs w:val="24"/>
+        </w:rPr>
+        <w:t xml:space="preserve">s management businesses is that the goods and services are illegal and often </w:t>
       </w:r>
       <w:r>
         <w:rPr>
@@ -966,7 +998,39 @@
           <w:sz w:val="24"/>
           <w:szCs w:val="24"/>
         </w:rPr>
-        <w:t xml:space="preserve"> Albanese and Reichel also state that North Americans’ wealth draws organized crime to the US. The geographical nature of the United States by both land and water accessibility further contributes to TOC’s appeal. Sadly, the authors do not project confidence in the American citizenry to dull the desire for illicit goods and services.</w:t>
+        <w:t xml:space="preserve"> Albanese and Reichel also state that North Americans</w:t>
+      </w:r>
+      <w:r>
+        <w:rPr>
+          <w:rFonts w:ascii="Times New Roman" w:hAnsi="Times New Roman" w:cs="Times New Roman"/>
+          <w:sz w:val="24"/>
+          <w:szCs w:val="24"/>
+        </w:rPr>
+        <w:t>'</w:t>
+      </w:r>
+      <w:r>
+        <w:rPr>
+          <w:rFonts w:ascii="Times New Roman" w:hAnsi="Times New Roman" w:cs="Times New Roman"/>
+          <w:sz w:val="24"/>
+          <w:szCs w:val="24"/>
+        </w:rPr>
+        <w:t xml:space="preserve"> wealth draws organized crime to the US. The geographical nature of the United States by both land and water accessibility further contributes to TOC</w:t>
+      </w:r>
+      <w:r>
+        <w:rPr>
+          <w:rFonts w:ascii="Times New Roman" w:hAnsi="Times New Roman" w:cs="Times New Roman"/>
+          <w:sz w:val="24"/>
+          <w:szCs w:val="24"/>
+        </w:rPr>
+        <w:t>'</w:t>
+      </w:r>
+      <w:r>
+        <w:rPr>
+          <w:rFonts w:ascii="Times New Roman" w:hAnsi="Times New Roman" w:cs="Times New Roman"/>
+          <w:sz w:val="24"/>
+          <w:szCs w:val="24"/>
+        </w:rPr>
+        <w:t>s appeal. Sadly, the authors do not project confidence in the American citizenry to dull the desire for illicit goods and services.</w:t>
       </w:r>
       <w:r>
         <w:rPr>
@@ -1431,7 +1495,23 @@
           <w:sz w:val="24"/>
           <w:szCs w:val="24"/>
         </w:rPr>
-        <w:t>country’s</w:t>
+        <w:t>country</w:t>
+      </w:r>
+      <w:r>
+        <w:rPr>
+          <w:rFonts w:ascii="Times New Roman" w:hAnsi="Times New Roman" w:cs="Times New Roman"/>
+          <w:sz w:val="24"/>
+          <w:szCs w:val="24"/>
+        </w:rPr>
+        <w:t>'</w:t>
+      </w:r>
+      <w:r>
+        <w:rPr>
+          <w:rFonts w:ascii="Times New Roman" w:hAnsi="Times New Roman" w:cs="Times New Roman"/>
+          <w:sz w:val="24"/>
+          <w:szCs w:val="24"/>
+        </w:rPr>
+        <w:t>s</w:t>
       </w:r>
       <w:r>
         <w:rPr>
@@ -1728,7 +1808,183 @@
           <w:sz w:val="24"/>
           <w:szCs w:val="24"/>
         </w:rPr>
-        <w:t xml:space="preserve">examines TOCs in Latin America. </w:t>
+        <w:t>examines TOCs in Latin America.</w:t>
+      </w:r>
+      <w:r>
+        <w:rPr>
+          <w:rFonts w:ascii="Times New Roman" w:hAnsi="Times New Roman" w:cs="Times New Roman"/>
+          <w:sz w:val="24"/>
+          <w:szCs w:val="24"/>
+        </w:rPr>
+        <w:t xml:space="preserve"> </w:t>
+      </w:r>
+      <w:r>
+        <w:rPr>
+          <w:rFonts w:ascii="Times New Roman" w:hAnsi="Times New Roman" w:cs="Times New Roman"/>
+          <w:sz w:val="24"/>
+          <w:szCs w:val="24"/>
+        </w:rPr>
+        <w:t xml:space="preserve">An in-depth history of the roots of TOCs in Latin America is given. An interesting point that the author makes is that </w:t>
+      </w:r>
+      <w:r>
+        <w:rPr>
+          <w:rFonts w:ascii="Times New Roman" w:hAnsi="Times New Roman" w:cs="Times New Roman"/>
+          <w:sz w:val="24"/>
+          <w:szCs w:val="24"/>
+        </w:rPr>
+        <w:t>the shift in governments from authoritarianism to democracy</w:t>
+      </w:r>
+      <w:r>
+        <w:rPr>
+          <w:rFonts w:ascii="Times New Roman" w:hAnsi="Times New Roman" w:cs="Times New Roman"/>
+          <w:sz w:val="24"/>
+          <w:szCs w:val="24"/>
+        </w:rPr>
+        <w:t xml:space="preserve"> allowed for the conditions of TOCs to develop.</w:t>
+      </w:r>
+      <w:r>
+        <w:rPr>
+          <w:rFonts w:ascii="Times New Roman" w:hAnsi="Times New Roman" w:cs="Times New Roman"/>
+          <w:sz w:val="24"/>
+          <w:szCs w:val="24"/>
+        </w:rPr>
+        <w:t xml:space="preserve"> Because of the lucrative drug trade market TOC</w:t>
+      </w:r>
+      <w:r>
+        <w:rPr>
+          <w:rFonts w:ascii="Times New Roman" w:hAnsi="Times New Roman" w:cs="Times New Roman"/>
+          <w:sz w:val="24"/>
+          <w:szCs w:val="24"/>
+        </w:rPr>
+        <w:t xml:space="preserve">, </w:t>
+      </w:r>
+      <w:r>
+        <w:rPr>
+          <w:rFonts w:ascii="Times New Roman" w:hAnsi="Times New Roman" w:cs="Times New Roman"/>
+          <w:sz w:val="24"/>
+          <w:szCs w:val="24"/>
+        </w:rPr>
+        <w:t>'</w:t>
+      </w:r>
+      <w:r>
+        <w:rPr>
+          <w:rFonts w:ascii="Times New Roman" w:hAnsi="Times New Roman" w:cs="Times New Roman"/>
+          <w:sz w:val="24"/>
+          <w:szCs w:val="24"/>
+        </w:rPr>
+        <w:t xml:space="preserve">s </w:t>
+      </w:r>
+      <w:r>
+        <w:rPr>
+          <w:rFonts w:ascii="Times New Roman" w:hAnsi="Times New Roman" w:cs="Times New Roman"/>
+          <w:sz w:val="24"/>
+          <w:szCs w:val="24"/>
+        </w:rPr>
+        <w:t>has</w:t>
+      </w:r>
+      <w:r>
+        <w:rPr>
+          <w:rFonts w:ascii="Times New Roman" w:hAnsi="Times New Roman" w:cs="Times New Roman"/>
+          <w:sz w:val="24"/>
+          <w:szCs w:val="24"/>
+        </w:rPr>
+        <w:t xml:space="preserve"> entrenched </w:t>
+      </w:r>
+      <w:r>
+        <w:rPr>
+          <w:rFonts w:ascii="Times New Roman" w:hAnsi="Times New Roman" w:cs="Times New Roman"/>
+          <w:sz w:val="24"/>
+          <w:szCs w:val="24"/>
+        </w:rPr>
+        <w:t>itself</w:t>
+      </w:r>
+      <w:r>
+        <w:rPr>
+          <w:rFonts w:ascii="Times New Roman" w:hAnsi="Times New Roman" w:cs="Times New Roman"/>
+          <w:sz w:val="24"/>
+          <w:szCs w:val="24"/>
+        </w:rPr>
+        <w:t xml:space="preserve"> in nearly every part of Latin America</w:t>
+      </w:r>
+      <w:r>
+        <w:rPr>
+          <w:rFonts w:ascii="Times New Roman" w:hAnsi="Times New Roman" w:cs="Times New Roman"/>
+          <w:sz w:val="24"/>
+          <w:szCs w:val="24"/>
+        </w:rPr>
+        <w:t>'</w:t>
+      </w:r>
+      <w:r>
+        <w:rPr>
+          <w:rFonts w:ascii="Times New Roman" w:hAnsi="Times New Roman" w:cs="Times New Roman"/>
+          <w:sz w:val="24"/>
+          <w:szCs w:val="24"/>
+        </w:rPr>
+        <w:t>s society. Their presence is felt in politics and especially the economy of these countries.</w:t>
+      </w:r>
+      <w:r>
+        <w:rPr>
+          <w:rFonts w:ascii="Times New Roman" w:hAnsi="Times New Roman" w:cs="Times New Roman"/>
+          <w:sz w:val="24"/>
+          <w:szCs w:val="24"/>
+        </w:rPr>
+        <w:t xml:space="preserve"> The authors focus on three factors institutional power, political and economic roles, and the condition of the reporters from the perspective of relationships with their neighbors. The author </w:t>
+      </w:r>
+      <w:r>
+        <w:rPr>
+          <w:rFonts w:ascii="Times New Roman" w:hAnsi="Times New Roman" w:cs="Times New Roman"/>
+          <w:sz w:val="24"/>
+          <w:szCs w:val="24"/>
+        </w:rPr>
+        <w:t>states</w:t>
+      </w:r>
+      <w:r>
+        <w:rPr>
+          <w:rFonts w:ascii="Times New Roman" w:hAnsi="Times New Roman" w:cs="Times New Roman"/>
+          <w:sz w:val="24"/>
+          <w:szCs w:val="24"/>
+        </w:rPr>
+        <w:t xml:space="preserve"> that both the </w:t>
+      </w:r>
+      <w:r>
+        <w:rPr>
+          <w:rFonts w:ascii="Times New Roman" w:hAnsi="Times New Roman" w:cs="Times New Roman"/>
+          <w:sz w:val="24"/>
+          <w:szCs w:val="24"/>
+        </w:rPr>
+        <w:t>financial</w:t>
+      </w:r>
+      <w:r>
+        <w:rPr>
+          <w:rFonts w:ascii="Times New Roman" w:hAnsi="Times New Roman" w:cs="Times New Roman"/>
+          <w:sz w:val="24"/>
+          <w:szCs w:val="24"/>
+        </w:rPr>
+        <w:t xml:space="preserve"> elites and political powerbrokers are subject to corruption due to the lack of respect for the rule of law. In these poorer countries, the means to adequately secure their borders is </w:t>
+      </w:r>
+      <w:r>
+        <w:rPr>
+          <w:rFonts w:ascii="Times New Roman" w:hAnsi="Times New Roman" w:cs="Times New Roman"/>
+          <w:sz w:val="24"/>
+          <w:szCs w:val="24"/>
+        </w:rPr>
+        <w:t>insufficient</w:t>
+      </w:r>
+      <w:r>
+        <w:rPr>
+          <w:rFonts w:ascii="Times New Roman" w:hAnsi="Times New Roman" w:cs="Times New Roman"/>
+          <w:sz w:val="24"/>
+          <w:szCs w:val="24"/>
+        </w:rPr>
+        <w:t xml:space="preserve"> to stop powerful TOCs from moving products.</w:t>
+      </w:r>
+      <w:r>
+        <w:rPr>
+          <w:rFonts w:ascii="Times New Roman" w:hAnsi="Times New Roman" w:cs="Times New Roman"/>
+          <w:sz w:val="24"/>
+          <w:szCs w:val="24"/>
+        </w:rPr>
+        <w:t xml:space="preserve"> These observations are supported by Castle (1997). </w:t>
       </w:r>
     </w:p>
     <w:p>
@@ -1741,6 +1997,255 @@
           <w:szCs w:val="24"/>
         </w:rPr>
       </w:pPr>
+      <w:r>
+        <w:rPr>
+          <w:rFonts w:ascii="Times New Roman" w:hAnsi="Times New Roman" w:cs="Times New Roman"/>
+          <w:sz w:val="24"/>
+          <w:szCs w:val="24"/>
+        </w:rPr>
+        <w:tab/>
+        <w:t xml:space="preserve">The sad story of Manuel Noriega is told in excruciating detail. The narrative is about absolute corruption. The </w:t>
+      </w:r>
+      <w:r>
+        <w:rPr>
+          <w:rFonts w:ascii="Times New Roman" w:hAnsi="Times New Roman" w:cs="Times New Roman"/>
+          <w:sz w:val="24"/>
+          <w:szCs w:val="24"/>
+        </w:rPr>
+        <w:t>central</w:t>
+      </w:r>
+      <w:r>
+        <w:rPr>
+          <w:rFonts w:ascii="Times New Roman" w:hAnsi="Times New Roman" w:cs="Times New Roman"/>
+          <w:sz w:val="24"/>
+          <w:szCs w:val="24"/>
+        </w:rPr>
+        <w:t xml:space="preserve"> theme </w:t>
+      </w:r>
+      <w:r>
+        <w:rPr>
+          <w:rFonts w:ascii="Times New Roman" w:hAnsi="Times New Roman" w:cs="Times New Roman"/>
+          <w:sz w:val="24"/>
+          <w:szCs w:val="24"/>
+        </w:rPr>
+        <w:t>is the military's unchecked power</w:t>
+      </w:r>
+      <w:r>
+        <w:rPr>
+          <w:rFonts w:ascii="Times New Roman" w:hAnsi="Times New Roman" w:cs="Times New Roman"/>
+          <w:sz w:val="24"/>
+          <w:szCs w:val="24"/>
+        </w:rPr>
+        <w:t xml:space="preserve"> and its relationship with drug cartels. During Noriega</w:t>
+      </w:r>
+      <w:r>
+        <w:rPr>
+          <w:rFonts w:ascii="Times New Roman" w:hAnsi="Times New Roman" w:cs="Times New Roman"/>
+          <w:sz w:val="24"/>
+          <w:szCs w:val="24"/>
+        </w:rPr>
+        <w:t>'</w:t>
+      </w:r>
+      <w:r>
+        <w:rPr>
+          <w:rFonts w:ascii="Times New Roman" w:hAnsi="Times New Roman" w:cs="Times New Roman"/>
+          <w:sz w:val="24"/>
+          <w:szCs w:val="24"/>
+        </w:rPr>
+        <w:t>s reign</w:t>
+      </w:r>
+      <w:r>
+        <w:rPr>
+          <w:rFonts w:ascii="Times New Roman" w:hAnsi="Times New Roman" w:cs="Times New Roman"/>
+          <w:sz w:val="24"/>
+          <w:szCs w:val="24"/>
+        </w:rPr>
+        <w:t>,</w:t>
+      </w:r>
+      <w:r>
+        <w:rPr>
+          <w:rFonts w:ascii="Times New Roman" w:hAnsi="Times New Roman" w:cs="Times New Roman"/>
+          <w:sz w:val="24"/>
+          <w:szCs w:val="24"/>
+        </w:rPr>
+        <w:t xml:space="preserve"> Panama was a TOC</w:t>
+      </w:r>
+      <w:r>
+        <w:rPr>
+          <w:rFonts w:ascii="Times New Roman" w:hAnsi="Times New Roman" w:cs="Times New Roman"/>
+          <w:sz w:val="24"/>
+          <w:szCs w:val="24"/>
+        </w:rPr>
+        <w:t>'</w:t>
+      </w:r>
+      <w:r>
+        <w:rPr>
+          <w:rFonts w:ascii="Times New Roman" w:hAnsi="Times New Roman" w:cs="Times New Roman"/>
+          <w:sz w:val="24"/>
+          <w:szCs w:val="24"/>
+        </w:rPr>
+        <w:t>s Disneyland.</w:t>
+      </w:r>
+      <w:r>
+        <w:rPr>
+          <w:rFonts w:ascii="Times New Roman" w:hAnsi="Times New Roman" w:cs="Times New Roman"/>
+          <w:sz w:val="24"/>
+          <w:szCs w:val="24"/>
+        </w:rPr>
+        <w:t xml:space="preserve"> Drug traffickers </w:t>
+      </w:r>
+      <w:r>
+        <w:rPr>
+          <w:rFonts w:ascii="Times New Roman" w:hAnsi="Times New Roman" w:cs="Times New Roman"/>
+          <w:sz w:val="24"/>
+          <w:szCs w:val="24"/>
+        </w:rPr>
+        <w:t>established</w:t>
+      </w:r>
+      <w:r>
+        <w:rPr>
+          <w:rFonts w:ascii="Times New Roman" w:hAnsi="Times New Roman" w:cs="Times New Roman"/>
+          <w:sz w:val="24"/>
+          <w:szCs w:val="24"/>
+        </w:rPr>
+        <w:t xml:space="preserve"> </w:t>
+      </w:r>
+      <w:r>
+        <w:rPr>
+          <w:rFonts w:ascii="Times New Roman" w:hAnsi="Times New Roman" w:cs="Times New Roman"/>
+          <w:sz w:val="24"/>
+          <w:szCs w:val="24"/>
+        </w:rPr>
+        <w:t>cocaine</w:t>
+      </w:r>
+      <w:r>
+        <w:rPr>
+          <w:rFonts w:ascii="Times New Roman" w:hAnsi="Times New Roman" w:cs="Times New Roman"/>
+          <w:sz w:val="24"/>
+          <w:szCs w:val="24"/>
+        </w:rPr>
+        <w:t xml:space="preserve"> manufacturing sites, launder</w:t>
+      </w:r>
+      <w:r>
+        <w:rPr>
+          <w:rFonts w:ascii="Times New Roman" w:hAnsi="Times New Roman" w:cs="Times New Roman"/>
+          <w:sz w:val="24"/>
+          <w:szCs w:val="24"/>
+        </w:rPr>
+        <w:t>ed</w:t>
+      </w:r>
+      <w:r>
+        <w:rPr>
+          <w:rFonts w:ascii="Times New Roman" w:hAnsi="Times New Roman" w:cs="Times New Roman"/>
+          <w:sz w:val="24"/>
+          <w:szCs w:val="24"/>
+        </w:rPr>
+        <w:t xml:space="preserve"> money, and enjoy</w:t>
+      </w:r>
+      <w:r>
+        <w:rPr>
+          <w:rFonts w:ascii="Times New Roman" w:hAnsi="Times New Roman" w:cs="Times New Roman"/>
+          <w:sz w:val="24"/>
+          <w:szCs w:val="24"/>
+        </w:rPr>
+        <w:t>ed</w:t>
+      </w:r>
+      <w:r>
+        <w:rPr>
+          <w:rFonts w:ascii="Times New Roman" w:hAnsi="Times New Roman" w:cs="Times New Roman"/>
+          <w:sz w:val="24"/>
+          <w:szCs w:val="24"/>
+        </w:rPr>
+        <w:t xml:space="preserve"> physical protection from international warrants.</w:t>
+      </w:r>
+      <w:r>
+        <w:rPr>
+          <w:rFonts w:ascii="Times New Roman" w:hAnsi="Times New Roman" w:cs="Times New Roman"/>
+          <w:sz w:val="24"/>
+          <w:szCs w:val="24"/>
+        </w:rPr>
+        <w:t xml:space="preserve"> Had it not been for the United </w:t>
+      </w:r>
+      <w:r>
+        <w:rPr>
+          <w:rFonts w:ascii="Times New Roman" w:hAnsi="Times New Roman" w:cs="Times New Roman"/>
+          <w:sz w:val="24"/>
+          <w:szCs w:val="24"/>
+        </w:rPr>
+        <w:t>States</w:t>
+      </w:r>
+      <w:r>
+        <w:rPr>
+          <w:rFonts w:ascii="Times New Roman" w:hAnsi="Times New Roman" w:cs="Times New Roman"/>
+          <w:sz w:val="24"/>
+          <w:szCs w:val="24"/>
+        </w:rPr>
+        <w:t>'</w:t>
+      </w:r>
+      <w:r>
+        <w:rPr>
+          <w:rFonts w:ascii="Times New Roman" w:hAnsi="Times New Roman" w:cs="Times New Roman"/>
+          <w:sz w:val="24"/>
+          <w:szCs w:val="24"/>
+        </w:rPr>
+        <w:t xml:space="preserve"> shift in its focus from communism to drugs</w:t>
+      </w:r>
+      <w:r>
+        <w:rPr>
+          <w:rFonts w:ascii="Times New Roman" w:hAnsi="Times New Roman" w:cs="Times New Roman"/>
+          <w:sz w:val="24"/>
+          <w:szCs w:val="24"/>
+        </w:rPr>
+        <w:t>,</w:t>
+      </w:r>
+      <w:r>
+        <w:rPr>
+          <w:rFonts w:ascii="Times New Roman" w:hAnsi="Times New Roman" w:cs="Times New Roman"/>
+          <w:sz w:val="24"/>
+          <w:szCs w:val="24"/>
+        </w:rPr>
+        <w:t xml:space="preserve"> Panama would have continued to act as a </w:t>
+      </w:r>
+      <w:r>
+        <w:rPr>
+          <w:rFonts w:ascii="Times New Roman" w:hAnsi="Times New Roman" w:cs="Times New Roman"/>
+          <w:sz w:val="24"/>
+          <w:szCs w:val="24"/>
+        </w:rPr>
+        <w:t>robust</w:t>
+      </w:r>
+      <w:r>
+        <w:rPr>
+          <w:rFonts w:ascii="Times New Roman" w:hAnsi="Times New Roman" w:cs="Times New Roman"/>
+          <w:sz w:val="24"/>
+          <w:szCs w:val="24"/>
+        </w:rPr>
+        <w:t xml:space="preserve"> base for </w:t>
+      </w:r>
+      <w:r>
+        <w:rPr>
+          <w:rFonts w:ascii="Times New Roman" w:hAnsi="Times New Roman" w:cs="Times New Roman"/>
+          <w:sz w:val="24"/>
+          <w:szCs w:val="24"/>
+        </w:rPr>
+        <w:t>TOCs</w:t>
+      </w:r>
+      <w:r>
+        <w:rPr>
+          <w:rFonts w:ascii="Times New Roman" w:hAnsi="Times New Roman" w:cs="Times New Roman"/>
+          <w:sz w:val="24"/>
+          <w:szCs w:val="24"/>
+        </w:rPr>
+        <w:t xml:space="preserve">. </w:t>
+      </w:r>
+      <w:r>
+        <w:rPr>
+          <w:rFonts w:ascii="Times New Roman" w:hAnsi="Times New Roman" w:cs="Times New Roman"/>
+          <w:sz w:val="24"/>
+          <w:szCs w:val="24"/>
+        </w:rPr>
+        <w:t>Unfortunately, Panama was not alone in its limited ability to resist powerful TOCs.</w:t>
+      </w:r>
     </w:p>
     <w:p>
       <w:pPr>
@@ -1758,234 +2263,724 @@
           <w:sz w:val="24"/>
           <w:szCs w:val="24"/>
         </w:rPr>
-        <w:softHyphen/>
-      </w:r>
-      <w:r>
-        <w:rPr>
-          <w:rFonts w:ascii="Times New Roman" w:hAnsi="Times New Roman" w:cs="Times New Roman"/>
-          <w:sz w:val="24"/>
-          <w:szCs w:val="24"/>
-        </w:rPr>
-        <w:softHyphen/>
-      </w:r>
-      <w:r>
-        <w:rPr>
-          <w:rFonts w:ascii="Times New Roman" w:hAnsi="Times New Roman" w:cs="Times New Roman"/>
-          <w:sz w:val="24"/>
-          <w:szCs w:val="24"/>
-        </w:rPr>
-        <w:softHyphen/>
-      </w:r>
-      <w:r>
-        <w:rPr>
-          <w:rFonts w:ascii="Times New Roman" w:hAnsi="Times New Roman" w:cs="Times New Roman"/>
-          <w:sz w:val="24"/>
-          <w:szCs w:val="24"/>
-        </w:rPr>
-        <w:softHyphen/>
-      </w:r>
-      <w:r>
-        <w:rPr>
-          <w:rFonts w:ascii="Times New Roman" w:hAnsi="Times New Roman" w:cs="Times New Roman"/>
-          <w:sz w:val="24"/>
-          <w:szCs w:val="24"/>
-        </w:rPr>
-        <w:softHyphen/>
-      </w:r>
-      <w:r>
-        <w:rPr>
-          <w:rFonts w:ascii="Times New Roman" w:hAnsi="Times New Roman" w:cs="Times New Roman"/>
-          <w:sz w:val="24"/>
-          <w:szCs w:val="24"/>
-        </w:rPr>
-        <w:softHyphen/>
-      </w:r>
-      <w:r>
-        <w:rPr>
-          <w:rFonts w:ascii="Times New Roman" w:hAnsi="Times New Roman" w:cs="Times New Roman"/>
-          <w:sz w:val="24"/>
-          <w:szCs w:val="24"/>
-        </w:rPr>
-        <w:softHyphen/>
-      </w:r>
-      <w:r>
-        <w:rPr>
-          <w:rFonts w:ascii="Times New Roman" w:hAnsi="Times New Roman" w:cs="Times New Roman"/>
-          <w:sz w:val="24"/>
-          <w:szCs w:val="24"/>
-        </w:rPr>
-        <w:softHyphen/>
-      </w:r>
-      <w:r>
-        <w:rPr>
-          <w:rFonts w:ascii="Times New Roman" w:hAnsi="Times New Roman" w:cs="Times New Roman"/>
-          <w:sz w:val="24"/>
-          <w:szCs w:val="24"/>
-        </w:rPr>
-        <w:softHyphen/>
-      </w:r>
-      <w:r>
-        <w:rPr>
-          <w:rFonts w:ascii="Times New Roman" w:hAnsi="Times New Roman" w:cs="Times New Roman"/>
-          <w:sz w:val="24"/>
-          <w:szCs w:val="24"/>
-        </w:rPr>
-        <w:softHyphen/>
-      </w:r>
-      <w:r>
-        <w:rPr>
-          <w:rFonts w:ascii="Times New Roman" w:hAnsi="Times New Roman" w:cs="Times New Roman"/>
-          <w:sz w:val="24"/>
-          <w:szCs w:val="24"/>
-        </w:rPr>
-        <w:softHyphen/>
-      </w:r>
-      <w:r>
-        <w:rPr>
-          <w:rFonts w:ascii="Times New Roman" w:hAnsi="Times New Roman" w:cs="Times New Roman"/>
-          <w:sz w:val="24"/>
-          <w:szCs w:val="24"/>
-        </w:rPr>
-        <w:softHyphen/>
-      </w:r>
-      <w:r>
-        <w:rPr>
-          <w:rFonts w:ascii="Times New Roman" w:hAnsi="Times New Roman" w:cs="Times New Roman"/>
-          <w:sz w:val="24"/>
-          <w:szCs w:val="24"/>
-        </w:rPr>
-        <w:softHyphen/>
-      </w:r>
-      <w:r>
-        <w:rPr>
-          <w:rFonts w:ascii="Times New Roman" w:hAnsi="Times New Roman" w:cs="Times New Roman"/>
-          <w:sz w:val="24"/>
-          <w:szCs w:val="24"/>
-        </w:rPr>
-        <w:softHyphen/>
-      </w:r>
-      <w:r>
-        <w:rPr>
-          <w:rFonts w:ascii="Times New Roman" w:hAnsi="Times New Roman" w:cs="Times New Roman"/>
-          <w:sz w:val="24"/>
-          <w:szCs w:val="24"/>
-        </w:rPr>
-        <w:softHyphen/>
-      </w:r>
-      <w:r>
-        <w:rPr>
-          <w:rFonts w:ascii="Times New Roman" w:hAnsi="Times New Roman" w:cs="Times New Roman"/>
-          <w:sz w:val="24"/>
-          <w:szCs w:val="24"/>
-        </w:rPr>
-        <w:softHyphen/>
-      </w:r>
-      <w:r>
-        <w:rPr>
-          <w:rFonts w:ascii="Times New Roman" w:hAnsi="Times New Roman" w:cs="Times New Roman"/>
-          <w:sz w:val="24"/>
-          <w:szCs w:val="24"/>
-        </w:rPr>
-        <w:softHyphen/>
-      </w:r>
-      <w:r>
-        <w:rPr>
-          <w:rFonts w:ascii="Times New Roman" w:hAnsi="Times New Roman" w:cs="Times New Roman"/>
-          <w:sz w:val="24"/>
-          <w:szCs w:val="24"/>
-        </w:rPr>
-        <w:softHyphen/>
-      </w:r>
-      <w:r>
-        <w:rPr>
-          <w:rFonts w:ascii="Times New Roman" w:hAnsi="Times New Roman" w:cs="Times New Roman"/>
-          <w:sz w:val="24"/>
-          <w:szCs w:val="24"/>
-        </w:rPr>
-        <w:softHyphen/>
-      </w:r>
-      <w:r>
-        <w:rPr>
-          <w:rFonts w:ascii="Times New Roman" w:hAnsi="Times New Roman" w:cs="Times New Roman"/>
-          <w:sz w:val="24"/>
-          <w:szCs w:val="24"/>
-        </w:rPr>
-        <w:softHyphen/>
-      </w:r>
-      <w:r>
-        <w:rPr>
-          <w:rFonts w:ascii="Times New Roman" w:hAnsi="Times New Roman" w:cs="Times New Roman"/>
-          <w:sz w:val="24"/>
-          <w:szCs w:val="24"/>
-        </w:rPr>
-        <w:softHyphen/>
-      </w:r>
-      <w:r>
-        <w:rPr>
-          <w:rFonts w:ascii="Times New Roman" w:hAnsi="Times New Roman" w:cs="Times New Roman"/>
-          <w:sz w:val="24"/>
-          <w:szCs w:val="24"/>
-        </w:rPr>
-        <w:softHyphen/>
-      </w:r>
-      <w:r>
-        <w:rPr>
-          <w:rFonts w:ascii="Times New Roman" w:hAnsi="Times New Roman" w:cs="Times New Roman"/>
-          <w:sz w:val="24"/>
-          <w:szCs w:val="24"/>
-        </w:rPr>
-        <w:softHyphen/>
-      </w:r>
-      <w:r>
-        <w:rPr>
-          <w:rFonts w:ascii="Times New Roman" w:hAnsi="Times New Roman" w:cs="Times New Roman"/>
-          <w:sz w:val="24"/>
-          <w:szCs w:val="24"/>
-        </w:rPr>
-        <w:softHyphen/>
-      </w:r>
-      <w:r>
-        <w:rPr>
-          <w:rFonts w:ascii="Times New Roman" w:hAnsi="Times New Roman" w:cs="Times New Roman"/>
-          <w:sz w:val="24"/>
-          <w:szCs w:val="24"/>
-        </w:rPr>
-        <w:softHyphen/>
-        <w:t>____________________________</w:t>
+        <w:tab/>
+        <w:t xml:space="preserve">Columbia and its weak government provided fertile grounds for TOCs. In this section, the </w:t>
+      </w:r>
+      <w:r>
+        <w:rPr>
+          <w:rFonts w:ascii="Times New Roman" w:hAnsi="Times New Roman" w:cs="Times New Roman"/>
+          <w:sz w:val="24"/>
+          <w:szCs w:val="24"/>
+        </w:rPr>
+        <w:t>FARC</w:t>
+      </w:r>
+      <w:r>
+        <w:rPr>
+          <w:rFonts w:ascii="Times New Roman" w:hAnsi="Times New Roman" w:cs="Times New Roman"/>
+          <w:sz w:val="24"/>
+          <w:szCs w:val="24"/>
+        </w:rPr>
+        <w:t xml:space="preserve"> insurgent </w:t>
+      </w:r>
+      <w:r>
+        <w:rPr>
+          <w:rFonts w:ascii="Times New Roman" w:hAnsi="Times New Roman" w:cs="Times New Roman"/>
+          <w:sz w:val="24"/>
+          <w:szCs w:val="24"/>
+        </w:rPr>
+        <w:t>group</w:t>
+      </w:r>
+      <w:r>
+        <w:rPr>
+          <w:rFonts w:ascii="Times New Roman" w:hAnsi="Times New Roman" w:cs="Times New Roman"/>
+          <w:sz w:val="24"/>
+          <w:szCs w:val="24"/>
+        </w:rPr>
+        <w:t xml:space="preserve"> and the Cali cartel under the leadership of Pablo Escobar </w:t>
+      </w:r>
+      <w:r>
+        <w:rPr>
+          <w:rFonts w:ascii="Times New Roman" w:hAnsi="Times New Roman" w:cs="Times New Roman"/>
+          <w:sz w:val="24"/>
+          <w:szCs w:val="24"/>
+        </w:rPr>
+        <w:t>were</w:t>
+      </w:r>
+      <w:r>
+        <w:rPr>
+          <w:rFonts w:ascii="Times New Roman" w:hAnsi="Times New Roman" w:cs="Times New Roman"/>
+          <w:sz w:val="24"/>
+          <w:szCs w:val="24"/>
+        </w:rPr>
+        <w:t xml:space="preserve"> discussed. The themes for the success of TOCs in Columbia were nearly identical for those in </w:t>
+      </w:r>
+      <w:r>
+        <w:rPr>
+          <w:rFonts w:ascii="Times New Roman" w:hAnsi="Times New Roman" w:cs="Times New Roman"/>
+          <w:sz w:val="24"/>
+          <w:szCs w:val="24"/>
+        </w:rPr>
+        <w:t>Panama</w:t>
+      </w:r>
+      <w:r>
+        <w:rPr>
+          <w:rFonts w:ascii="Times New Roman" w:hAnsi="Times New Roman" w:cs="Times New Roman"/>
+          <w:sz w:val="24"/>
+          <w:szCs w:val="24"/>
+        </w:rPr>
+        <w:t>. The government was weak, the citizenry was poor, and the elites were vulnerable to corruption. Additionally, Columbia offered an excellent geographical location for the movement of illicit goods and services</w:t>
+      </w:r>
+      <w:r>
+        <w:rPr>
+          <w:rFonts w:ascii="Times New Roman" w:hAnsi="Times New Roman" w:cs="Times New Roman"/>
+          <w:sz w:val="24"/>
+          <w:szCs w:val="24"/>
+        </w:rPr>
+        <w:t>. Castle (1997) made the same observations and emphasized the geographical element</w:t>
+      </w:r>
+      <w:r>
+        <w:rPr>
+          <w:rFonts w:ascii="Times New Roman" w:hAnsi="Times New Roman" w:cs="Times New Roman"/>
+          <w:sz w:val="24"/>
+          <w:szCs w:val="24"/>
+        </w:rPr>
+        <w:t>'</w:t>
+      </w:r>
+      <w:r>
+        <w:rPr>
+          <w:rFonts w:ascii="Times New Roman" w:hAnsi="Times New Roman" w:cs="Times New Roman"/>
+          <w:sz w:val="24"/>
+          <w:szCs w:val="24"/>
+        </w:rPr>
+        <w:t>s role in TOCs appeal</w:t>
+      </w:r>
+      <w:r>
+        <w:rPr>
+          <w:rFonts w:ascii="Times New Roman" w:hAnsi="Times New Roman" w:cs="Times New Roman"/>
+          <w:sz w:val="24"/>
+          <w:szCs w:val="24"/>
+        </w:rPr>
+        <w:t>.</w:t>
       </w:r>
     </w:p>
     <w:p>
       <w:pPr>
-        <w:pStyle w:val="Footer"/>
-        <w:rPr>
-          <w:rFonts w:ascii="Times New Roman" w:hAnsi="Times New Roman"/>
-          <w:sz w:val="24"/>
+        <w:spacing w:line="240" w:lineRule="auto"/>
+        <w:contextualSpacing/>
+        <w:rPr>
+          <w:rFonts w:ascii="Times New Roman" w:hAnsi="Times New Roman" w:cs="Times New Roman"/>
+          <w:sz w:val="24"/>
+          <w:szCs w:val="24"/>
         </w:rPr>
       </w:pPr>
       <w:r>
         <w:rPr>
-          <w:rFonts w:ascii="Times New Roman" w:hAnsi="Times New Roman"/>
-          <w:b/>
-          <w:sz w:val="24"/>
-          <w:vertAlign w:val="superscript"/>
-        </w:rPr>
-        <w:t xml:space="preserve">1 </w:t>
-      </w:r>
-      <w:r>
-        <w:rPr>
-          <w:rFonts w:ascii="Times New Roman" w:hAnsi="Times New Roman"/>
-          <w:b/>
-          <w:sz w:val="24"/>
-        </w:rPr>
-        <w:t>Robert Chapa</w:t>
-      </w:r>
-      <w:r>
-        <w:rPr>
-          <w:rFonts w:ascii="Times New Roman" w:hAnsi="Times New Roman"/>
-          <w:sz w:val="24"/>
-        </w:rPr>
-        <w:t xml:space="preserve"> is a graduate student at the University of Saint Leo in Saint Leo, Florida, and is the Executive Director of Enterprise Systems for Pasco Hernando State College</w:t>
-      </w:r>
+          <w:rFonts w:ascii="Times New Roman" w:hAnsi="Times New Roman" w:cs="Times New Roman"/>
+          <w:sz w:val="24"/>
+          <w:szCs w:val="24"/>
+        </w:rPr>
+        <w:tab/>
+      </w:r>
+      <w:r>
+        <w:rPr>
+          <w:rFonts w:ascii="Times New Roman" w:hAnsi="Times New Roman" w:cs="Times New Roman"/>
+          <w:sz w:val="24"/>
+          <w:szCs w:val="24"/>
+        </w:rPr>
+        <w:t>Another event that contributed to the rise of TOC</w:t>
+      </w:r>
+      <w:r>
+        <w:rPr>
+          <w:rFonts w:ascii="Times New Roman" w:hAnsi="Times New Roman" w:cs="Times New Roman"/>
+          <w:sz w:val="24"/>
+          <w:szCs w:val="24"/>
+        </w:rPr>
+        <w:t>'</w:t>
+      </w:r>
+      <w:r>
+        <w:rPr>
+          <w:rFonts w:ascii="Times New Roman" w:hAnsi="Times New Roman" w:cs="Times New Roman"/>
+          <w:sz w:val="24"/>
+          <w:szCs w:val="24"/>
+        </w:rPr>
+        <w:t xml:space="preserve">s Latin America was the end of the Cold War. According to the authors, conditions were created that allowed TOCs to embed themselves in the social-economic and political layers of several countries in Latin America. The size and strength of TOCs in Latin America </w:t>
+      </w:r>
+      <w:r>
+        <w:rPr>
+          <w:rFonts w:ascii="Times New Roman" w:hAnsi="Times New Roman" w:cs="Times New Roman"/>
+          <w:sz w:val="24"/>
+          <w:szCs w:val="24"/>
+        </w:rPr>
+        <w:t>were</w:t>
+      </w:r>
+      <w:r>
+        <w:rPr>
+          <w:rFonts w:ascii="Times New Roman" w:hAnsi="Times New Roman" w:cs="Times New Roman"/>
+          <w:sz w:val="24"/>
+          <w:szCs w:val="24"/>
+        </w:rPr>
+        <w:t xml:space="preserve"> examined. Pandillas and maras </w:t>
+      </w:r>
+      <w:r>
+        <w:rPr>
+          <w:rFonts w:ascii="Times New Roman" w:hAnsi="Times New Roman" w:cs="Times New Roman"/>
+          <w:sz w:val="24"/>
+          <w:szCs w:val="24"/>
+        </w:rPr>
+        <w:t>were</w:t>
+      </w:r>
+      <w:r>
+        <w:rPr>
+          <w:rFonts w:ascii="Times New Roman" w:hAnsi="Times New Roman" w:cs="Times New Roman"/>
+          <w:sz w:val="24"/>
+          <w:szCs w:val="24"/>
+        </w:rPr>
+        <w:t xml:space="preserve"> highlighted for their different size, organizational strength, and sphere of influence. These groups are based almost entirely on locality. They range from activity and </w:t>
+      </w:r>
+      <w:r>
+        <w:rPr>
+          <w:rFonts w:ascii="Times New Roman" w:hAnsi="Times New Roman" w:cs="Times New Roman"/>
+          <w:sz w:val="24"/>
+          <w:szCs w:val="24"/>
+        </w:rPr>
+        <w:t>power</w:t>
+      </w:r>
+      <w:r>
+        <w:rPr>
+          <w:rFonts w:ascii="Times New Roman" w:hAnsi="Times New Roman" w:cs="Times New Roman"/>
+          <w:sz w:val="24"/>
+          <w:szCs w:val="24"/>
+        </w:rPr>
+        <w:t xml:space="preserve"> in the small neighborhood to much </w:t>
+      </w:r>
+      <w:r>
+        <w:rPr>
+          <w:rFonts w:ascii="Times New Roman" w:hAnsi="Times New Roman" w:cs="Times New Roman"/>
+          <w:sz w:val="24"/>
+          <w:szCs w:val="24"/>
+        </w:rPr>
+        <w:t>more significant</w:t>
+      </w:r>
+      <w:r>
+        <w:rPr>
+          <w:rFonts w:ascii="Times New Roman" w:hAnsi="Times New Roman" w:cs="Times New Roman"/>
+          <w:sz w:val="24"/>
+          <w:szCs w:val="24"/>
+        </w:rPr>
+        <w:t xml:space="preserve"> impact across </w:t>
+      </w:r>
+      <w:r>
+        <w:rPr>
+          <w:rFonts w:ascii="Times New Roman" w:hAnsi="Times New Roman" w:cs="Times New Roman"/>
+          <w:sz w:val="24"/>
+          <w:szCs w:val="24"/>
+        </w:rPr>
+        <w:t>cities or countries</w:t>
+      </w:r>
+      <w:r>
+        <w:rPr>
+          <w:rFonts w:ascii="Times New Roman" w:hAnsi="Times New Roman" w:cs="Times New Roman"/>
+          <w:sz w:val="24"/>
+          <w:szCs w:val="24"/>
+        </w:rPr>
+        <w:t xml:space="preserve">. </w:t>
+      </w:r>
+      <w:r>
+        <w:rPr>
+          <w:rFonts w:ascii="Times New Roman" w:hAnsi="Times New Roman" w:cs="Times New Roman"/>
+          <w:sz w:val="24"/>
+          <w:szCs w:val="24"/>
+        </w:rPr>
+        <w:t>Because of</w:t>
+      </w:r>
+      <w:r>
+        <w:rPr>
+          <w:rFonts w:ascii="Times New Roman" w:hAnsi="Times New Roman" w:cs="Times New Roman"/>
+          <w:sz w:val="24"/>
+          <w:szCs w:val="24"/>
+        </w:rPr>
+        <w:t xml:space="preserve"> TOC</w:t>
+      </w:r>
+      <w:r>
+        <w:rPr>
+          <w:rFonts w:ascii="Times New Roman" w:hAnsi="Times New Roman" w:cs="Times New Roman"/>
+          <w:sz w:val="24"/>
+          <w:szCs w:val="24"/>
+        </w:rPr>
+        <w:t>'</w:t>
+      </w:r>
+      <w:r>
+        <w:rPr>
+          <w:rFonts w:ascii="Times New Roman" w:hAnsi="Times New Roman" w:cs="Times New Roman"/>
+          <w:sz w:val="24"/>
+          <w:szCs w:val="24"/>
+        </w:rPr>
+        <w:t xml:space="preserve">s </w:t>
+      </w:r>
+      <w:r>
+        <w:rPr>
+          <w:rFonts w:ascii="Times New Roman" w:hAnsi="Times New Roman" w:cs="Times New Roman"/>
+          <w:sz w:val="24"/>
+          <w:szCs w:val="24"/>
+        </w:rPr>
+        <w:t>firm</w:t>
+      </w:r>
+      <w:r>
+        <w:rPr>
+          <w:rFonts w:ascii="Times New Roman" w:hAnsi="Times New Roman" w:cs="Times New Roman"/>
+          <w:sz w:val="24"/>
+          <w:szCs w:val="24"/>
+        </w:rPr>
+        <w:t xml:space="preserve"> entrenchment</w:t>
+      </w:r>
+      <w:r>
+        <w:rPr>
+          <w:rFonts w:ascii="Times New Roman" w:hAnsi="Times New Roman" w:cs="Times New Roman"/>
+          <w:sz w:val="24"/>
+          <w:szCs w:val="24"/>
+        </w:rPr>
+        <w:t>,</w:t>
+      </w:r>
+      <w:r>
+        <w:rPr>
+          <w:rFonts w:ascii="Times New Roman" w:hAnsi="Times New Roman" w:cs="Times New Roman"/>
+          <w:sz w:val="24"/>
+          <w:szCs w:val="24"/>
+        </w:rPr>
+        <w:t xml:space="preserve"> governments attempt to address the best methodology for limiting or suppressing their activities.</w:t>
+      </w:r>
+    </w:p>
+    <w:p>
+      <w:pPr>
+        <w:spacing w:line="240" w:lineRule="auto"/>
+        <w:contextualSpacing/>
+        <w:rPr>
+          <w:rFonts w:ascii="Times New Roman" w:hAnsi="Times New Roman" w:cs="Times New Roman"/>
+          <w:sz w:val="24"/>
+          <w:szCs w:val="24"/>
+        </w:rPr>
+      </w:pPr>
+      <w:r>
+        <w:rPr>
+          <w:rFonts w:ascii="Times New Roman" w:hAnsi="Times New Roman" w:cs="Times New Roman"/>
+          <w:sz w:val="24"/>
+          <w:szCs w:val="24"/>
+        </w:rPr>
+        <w:tab/>
+      </w:r>
+      <w:r>
+        <w:rPr>
+          <w:rFonts w:ascii="Times New Roman" w:hAnsi="Times New Roman" w:cs="Times New Roman"/>
+          <w:sz w:val="24"/>
+          <w:szCs w:val="24"/>
+        </w:rPr>
+        <w:t>There are</w:t>
+      </w:r>
+      <w:r>
+        <w:rPr>
+          <w:rFonts w:ascii="Times New Roman" w:hAnsi="Times New Roman" w:cs="Times New Roman"/>
+          <w:sz w:val="24"/>
+          <w:szCs w:val="24"/>
+        </w:rPr>
+        <w:t xml:space="preserve"> only three options for a government in dealing with a TOC. They </w:t>
+      </w:r>
+      <w:r>
+        <w:rPr>
+          <w:rFonts w:ascii="Times New Roman" w:hAnsi="Times New Roman" w:cs="Times New Roman"/>
+          <w:sz w:val="24"/>
+          <w:szCs w:val="24"/>
+        </w:rPr>
+        <w:t xml:space="preserve">can </w:t>
+      </w:r>
+      <w:r>
+        <w:rPr>
+          <w:rFonts w:ascii="Times New Roman" w:hAnsi="Times New Roman" w:cs="Times New Roman"/>
+          <w:sz w:val="24"/>
+          <w:szCs w:val="24"/>
+        </w:rPr>
+        <w:t>coexist with the TOC. If the government chooses this option, the TOC will choose evasion. The second option is disruption. In this case, the TOC will focus on the corruption of political players and others of influence. The third option is elimination. If a country chooses this option</w:t>
+      </w:r>
+      <w:r>
+        <w:rPr>
+          <w:rFonts w:ascii="Times New Roman" w:hAnsi="Times New Roman" w:cs="Times New Roman"/>
+          <w:sz w:val="24"/>
+          <w:szCs w:val="24"/>
+        </w:rPr>
+        <w:t>,</w:t>
+      </w:r>
+      <w:r>
+        <w:rPr>
+          <w:rFonts w:ascii="Times New Roman" w:hAnsi="Times New Roman" w:cs="Times New Roman"/>
+          <w:sz w:val="24"/>
+          <w:szCs w:val="24"/>
+        </w:rPr>
+        <w:t xml:space="preserve"> the T</w:t>
+      </w:r>
+      <w:r>
+        <w:rPr>
+          <w:rFonts w:ascii="Times New Roman" w:hAnsi="Times New Roman" w:cs="Times New Roman"/>
+          <w:sz w:val="24"/>
+          <w:szCs w:val="24"/>
+        </w:rPr>
+        <w:t>OC has no choice but to confront the government and its forces.</w:t>
+      </w:r>
+      <w:r>
+        <w:rPr>
+          <w:rFonts w:ascii="Times New Roman" w:hAnsi="Times New Roman" w:cs="Times New Roman"/>
+          <w:sz w:val="24"/>
+          <w:szCs w:val="24"/>
+        </w:rPr>
+        <w:t xml:space="preserve">
+</w:t>
+      </w:r>
+      <w:r>
+        <w:rPr>
+          <w:rFonts w:ascii="Times New Roman" w:hAnsi="Times New Roman" w:cs="Times New Roman"/>
+          <w:sz w:val="24"/>
+          <w:szCs w:val="24"/>
+        </w:rPr>
+        <w:t xml:space="preserve">It should be noted that confrontation is the least desirable option for both the state and the TOC due to the cost of lives, profit, and economics. However, </w:t>
+      </w:r>
+      <w:r>
+        <w:rPr>
+          <w:rFonts w:ascii="Times New Roman" w:hAnsi="Times New Roman" w:cs="Times New Roman"/>
+          <w:sz w:val="24"/>
+          <w:szCs w:val="24"/>
+        </w:rPr>
+        <w:t>extreme violence and open confrontation are inevitable if a TOC senses that the government is so weak that armed confrontation will benefit the TOC</w:t>
+      </w:r>
+      <w:r>
+        <w:rPr>
+          <w:rFonts w:ascii="Times New Roman" w:hAnsi="Times New Roman" w:cs="Times New Roman"/>
+          <w:sz w:val="24"/>
+          <w:szCs w:val="24"/>
+        </w:rPr>
+        <w:t>.</w:t>
+      </w:r>
+      <w:r>
+        <w:rPr>
+          <w:rFonts w:ascii="Times New Roman" w:hAnsi="Times New Roman" w:cs="Times New Roman"/>
+          <w:sz w:val="24"/>
+          <w:szCs w:val="24"/>
+        </w:rPr>
+        <w:t xml:space="preserve"> Castle (1997) argues that the international community must collaborate with these countries to encourage </w:t>
+      </w:r>
+      <w:r>
+        <w:rPr>
+          <w:rFonts w:ascii="Times New Roman" w:hAnsi="Times New Roman" w:cs="Times New Roman"/>
+          <w:sz w:val="24"/>
+          <w:szCs w:val="24"/>
+        </w:rPr>
+        <w:lastRenderedPageBreak/>
+        <w:t xml:space="preserve">continued resistance to TOCs. He emphasizes sharing of information, assets, and banking enforcements. </w:t>
+      </w:r>
+    </w:p>
+    <w:p>
+      <w:pPr>
+        <w:spacing w:line="240" w:lineRule="auto"/>
+        <w:contextualSpacing/>
+        <w:rPr>
+          <w:rFonts w:ascii="Times New Roman" w:hAnsi="Times New Roman" w:cs="Times New Roman"/>
+          <w:sz w:val="24"/>
+          <w:szCs w:val="24"/>
+        </w:rPr>
+      </w:pPr>
+      <w:r>
+        <w:rPr>
+          <w:rFonts w:ascii="Times New Roman" w:hAnsi="Times New Roman" w:cs="Times New Roman"/>
+          <w:sz w:val="24"/>
+          <w:szCs w:val="24"/>
+        </w:rPr>
+        <w:tab/>
+        <w:t xml:space="preserve">The TOC Primeiro Comando da Capital (PCC) </w:t>
+      </w:r>
+      <w:r>
+        <w:rPr>
+          <w:rFonts w:ascii="Times New Roman" w:hAnsi="Times New Roman" w:cs="Times New Roman"/>
+          <w:sz w:val="24"/>
+          <w:szCs w:val="24"/>
+        </w:rPr>
+        <w:t>is</w:t>
+      </w:r>
+      <w:r>
+        <w:rPr>
+          <w:rFonts w:ascii="Times New Roman" w:hAnsi="Times New Roman" w:cs="Times New Roman"/>
+          <w:sz w:val="24"/>
+          <w:szCs w:val="24"/>
+        </w:rPr>
+        <w:t xml:space="preserve"> </w:t>
+      </w:r>
+      <w:r>
+        <w:rPr>
+          <w:rFonts w:ascii="Times New Roman" w:hAnsi="Times New Roman" w:cs="Times New Roman"/>
+          <w:sz w:val="24"/>
+          <w:szCs w:val="24"/>
+        </w:rPr>
+        <w:t>in</w:t>
+      </w:r>
+      <w:r>
+        <w:rPr>
+          <w:rFonts w:ascii="Times New Roman" w:hAnsi="Times New Roman" w:cs="Times New Roman"/>
+          <w:sz w:val="24"/>
+          <w:szCs w:val="24"/>
+        </w:rPr>
+        <w:t xml:space="preserve"> </w:t>
+      </w:r>
+      <w:r>
+        <w:rPr>
+          <w:rFonts w:ascii="Times New Roman" w:hAnsi="Times New Roman" w:cs="Times New Roman"/>
+          <w:sz w:val="24"/>
+          <w:szCs w:val="24"/>
+        </w:rPr>
+        <w:t xml:space="preserve">open conflict with the Brazilian government. </w:t>
+      </w:r>
+      <w:r>
+        <w:rPr>
+          <w:rFonts w:ascii="Times New Roman" w:hAnsi="Times New Roman" w:cs="Times New Roman"/>
+          <w:sz w:val="24"/>
+          <w:szCs w:val="24"/>
+        </w:rPr>
+        <w:t>It has e</w:t>
+      </w:r>
+      <w:r>
+        <w:rPr>
+          <w:rFonts w:ascii="Times New Roman" w:hAnsi="Times New Roman" w:cs="Times New Roman"/>
+          <w:sz w:val="24"/>
+          <w:szCs w:val="24"/>
+        </w:rPr>
+        <w:t>xtensive</w:t>
+      </w:r>
+      <w:r>
+        <w:rPr>
+          <w:rFonts w:ascii="Times New Roman" w:hAnsi="Times New Roman" w:cs="Times New Roman"/>
+          <w:sz w:val="24"/>
+          <w:szCs w:val="24"/>
+        </w:rPr>
+        <w:t xml:space="preserve"> </w:t>
+      </w:r>
+      <w:r>
+        <w:rPr>
+          <w:rFonts w:ascii="Times New Roman" w:hAnsi="Times New Roman" w:cs="Times New Roman"/>
+          <w:sz w:val="24"/>
+          <w:szCs w:val="24"/>
+        </w:rPr>
+        <w:t>operations</w:t>
+      </w:r>
+      <w:r>
+        <w:rPr>
+          <w:rFonts w:ascii="Times New Roman" w:hAnsi="Times New Roman" w:cs="Times New Roman"/>
+          <w:sz w:val="24"/>
+          <w:szCs w:val="24"/>
+        </w:rPr>
+        <w:t xml:space="preserve"> ranging from the prison system through Brazil</w:t>
+      </w:r>
+      <w:r>
+        <w:rPr>
+          <w:rFonts w:ascii="Times New Roman" w:hAnsi="Times New Roman" w:cs="Times New Roman"/>
+          <w:sz w:val="24"/>
+          <w:szCs w:val="24"/>
+        </w:rPr>
+        <w:t>'</w:t>
+      </w:r>
+      <w:r>
+        <w:rPr>
+          <w:rFonts w:ascii="Times New Roman" w:hAnsi="Times New Roman" w:cs="Times New Roman"/>
+          <w:sz w:val="24"/>
+          <w:szCs w:val="24"/>
+        </w:rPr>
+        <w:t>s two largest cities</w:t>
+      </w:r>
+      <w:r>
+        <w:rPr>
+          <w:rFonts w:ascii="Times New Roman" w:hAnsi="Times New Roman" w:cs="Times New Roman"/>
+          <w:sz w:val="24"/>
+          <w:szCs w:val="24"/>
+        </w:rPr>
+        <w:t>,</w:t>
+      </w:r>
+      <w:r>
+        <w:rPr>
+          <w:rFonts w:ascii="Times New Roman" w:hAnsi="Times New Roman" w:cs="Times New Roman"/>
+          <w:sz w:val="24"/>
+          <w:szCs w:val="24"/>
+        </w:rPr>
+        <w:t xml:space="preserve"> and its affiliation with the FARC </w:t>
+      </w:r>
+      <w:r>
+        <w:rPr>
+          <w:rFonts w:ascii="Times New Roman" w:hAnsi="Times New Roman" w:cs="Times New Roman"/>
+          <w:sz w:val="24"/>
+          <w:szCs w:val="24"/>
+        </w:rPr>
+        <w:t>is</w:t>
+      </w:r>
+      <w:r>
+        <w:rPr>
+          <w:rFonts w:ascii="Times New Roman" w:hAnsi="Times New Roman" w:cs="Times New Roman"/>
+          <w:sz w:val="24"/>
+          <w:szCs w:val="24"/>
+        </w:rPr>
+        <w:t xml:space="preserve"> emphasized. The PCC had no problems with murdering police and public officials. </w:t>
+      </w:r>
+      <w:r>
+        <w:rPr>
+          <w:rFonts w:ascii="Times New Roman" w:hAnsi="Times New Roman" w:cs="Times New Roman"/>
+          <w:sz w:val="24"/>
+          <w:szCs w:val="24"/>
+        </w:rPr>
+        <w:t>Furthermore, attacks</w:t>
+      </w:r>
+      <w:r>
+        <w:rPr>
+          <w:rFonts w:ascii="Times New Roman" w:hAnsi="Times New Roman" w:cs="Times New Roman"/>
+          <w:sz w:val="24"/>
+          <w:szCs w:val="24"/>
+        </w:rPr>
+        <w:t xml:space="preserve"> on police stations and banks</w:t>
+      </w:r>
+      <w:r>
+        <w:rPr>
+          <w:rFonts w:ascii="Times New Roman" w:hAnsi="Times New Roman" w:cs="Times New Roman"/>
+          <w:sz w:val="24"/>
+          <w:szCs w:val="24"/>
+        </w:rPr>
+        <w:t xml:space="preserve"> </w:t>
+      </w:r>
+      <w:r>
+        <w:rPr>
+          <w:rFonts w:ascii="Times New Roman" w:hAnsi="Times New Roman" w:cs="Times New Roman"/>
+          <w:sz w:val="24"/>
+          <w:szCs w:val="24"/>
+        </w:rPr>
+        <w:t>were</w:t>
+      </w:r>
+      <w:r>
+        <w:rPr>
+          <w:rFonts w:ascii="Times New Roman" w:hAnsi="Times New Roman" w:cs="Times New Roman"/>
+          <w:sz w:val="24"/>
+          <w:szCs w:val="24"/>
+        </w:rPr>
+        <w:t xml:space="preserve"> committed. The main point to take away from this example was that, in this case, the PCC increased its power and </w:t>
+      </w:r>
+      <w:r>
+        <w:rPr>
+          <w:rFonts w:ascii="Times New Roman" w:hAnsi="Times New Roman" w:cs="Times New Roman"/>
+          <w:sz w:val="24"/>
+          <w:szCs w:val="24"/>
+        </w:rPr>
+        <w:t>strengthened its</w:t>
+      </w:r>
+      <w:r>
+        <w:rPr>
+          <w:rFonts w:ascii="Times New Roman" w:hAnsi="Times New Roman" w:cs="Times New Roman"/>
+          <w:sz w:val="24"/>
+          <w:szCs w:val="24"/>
+        </w:rPr>
+        <w:t xml:space="preserve"> position in Brazil. The Brazilian authorities were not strong enough to win the conflict with the PCC. This points back to a weak </w:t>
+      </w:r>
+      <w:r>
+        <w:rPr>
+          <w:rFonts w:ascii="Times New Roman" w:hAnsi="Times New Roman" w:cs="Times New Roman"/>
+          <w:sz w:val="24"/>
+          <w:szCs w:val="24"/>
+        </w:rPr>
+        <w:t>government and</w:t>
+      </w:r>
+      <w:r>
+        <w:rPr>
+          <w:rFonts w:ascii="Times New Roman" w:hAnsi="Times New Roman" w:cs="Times New Roman"/>
+          <w:sz w:val="24"/>
+          <w:szCs w:val="24"/>
+        </w:rPr>
+        <w:t xml:space="preserve"> </w:t>
+      </w:r>
+      <w:r>
+        <w:rPr>
+          <w:rFonts w:ascii="Times New Roman" w:hAnsi="Times New Roman" w:cs="Times New Roman"/>
+          <w:sz w:val="24"/>
+          <w:szCs w:val="24"/>
+        </w:rPr>
+        <w:t>poverty population, allowing TOC to maintain influence</w:t>
+      </w:r>
+      <w:r>
+        <w:rPr>
+          <w:rFonts w:ascii="Times New Roman" w:hAnsi="Times New Roman" w:cs="Times New Roman"/>
+          <w:sz w:val="24"/>
+          <w:szCs w:val="24"/>
+        </w:rPr>
+        <w:t>.</w:t>
+      </w:r>
+    </w:p>
+    <w:p>
+      <w:pPr>
+        <w:spacing w:line="240" w:lineRule="auto"/>
+        <w:contextualSpacing/>
+        <w:rPr>
+          <w:rFonts w:ascii="Times New Roman" w:hAnsi="Times New Roman" w:cs="Times New Roman"/>
+          <w:sz w:val="24"/>
+          <w:szCs w:val="24"/>
+        </w:rPr>
+      </w:pPr>
+      <w:r>
+        <w:rPr>
+          <w:rFonts w:ascii="Times New Roman" w:hAnsi="Times New Roman" w:cs="Times New Roman"/>
+          <w:sz w:val="24"/>
+          <w:szCs w:val="24"/>
+        </w:rPr>
+        <w:tab/>
+        <w:t xml:space="preserve">Even though international efforts have </w:t>
+      </w:r>
+      <w:r>
+        <w:rPr>
+          <w:rFonts w:ascii="Times New Roman" w:hAnsi="Times New Roman" w:cs="Times New Roman"/>
+          <w:sz w:val="24"/>
+          <w:szCs w:val="24"/>
+        </w:rPr>
+        <w:t>suppressed</w:t>
+      </w:r>
+      <w:r>
+        <w:rPr>
+          <w:rFonts w:ascii="Times New Roman" w:hAnsi="Times New Roman" w:cs="Times New Roman"/>
+          <w:sz w:val="24"/>
+          <w:szCs w:val="24"/>
+        </w:rPr>
+        <w:t xml:space="preserve"> TOCs in Latin America, there is no evidence that we have had a quantitative impact on TOCs. The weak governments, poverty of the people, and geographical characteristics of the Latin countries continue to contribute to the establishment and growth of TOCs. Unless </w:t>
+      </w:r>
+      <w:r>
+        <w:rPr>
+          <w:rFonts w:ascii="Times New Roman" w:hAnsi="Times New Roman" w:cs="Times New Roman"/>
+          <w:sz w:val="24"/>
+          <w:szCs w:val="24"/>
+        </w:rPr>
+        <w:t>the population embraces respect for the rule of law</w:t>
+      </w:r>
+      <w:r>
+        <w:rPr>
+          <w:rFonts w:ascii="Times New Roman" w:hAnsi="Times New Roman" w:cs="Times New Roman"/>
+          <w:sz w:val="24"/>
+          <w:szCs w:val="24"/>
+        </w:rPr>
+        <w:t>, no measurable changes are likely.</w:t>
+      </w:r>
+      <w:r>
+        <w:rPr>
+          <w:rFonts w:ascii="Times New Roman" w:hAnsi="Times New Roman" w:cs="Times New Roman"/>
+          <w:sz w:val="24"/>
+          <w:szCs w:val="24"/>
+        </w:rPr>
+        <w:t xml:space="preserve"> However, because there is an impact on international security by TOCs, Castle (1997) asserts that inaction is not an option. Stronger countries must lead the way in fighting the threat. Albanese Reichel did not sufficiently emphasize the impact on the interests and security of law-abiding states by TOCs and the very fact that they operate in a borderless methodology.</w:t>
+      </w:r>
+    </w:p>
+    <w:p>
+      <w:pPr>
+        <w:spacing w:line="240" w:lineRule="auto"/>
+        <w:contextualSpacing/>
+        <w:rPr>
+          <w:rFonts w:ascii="Times New Roman" w:hAnsi="Times New Roman" w:cs="Times New Roman"/>
+          <w:sz w:val="24"/>
+          <w:szCs w:val="24"/>
+        </w:rPr>
+      </w:pPr>
     </w:p>
     <w:p>
       <w:pPr>
@@ -2167,7 +3162,6 @@
       </w:r>
     </w:p>
     <w:sectPr>
-      <w:footerReference w:type="default" r:id="rId7"/>
       <w:pgSz w:w="12240" w:h="15840"/>
       <w:pgMar w:top="1440" w:right="1440" w:bottom="1440" w:left="1440" w:header="720" w:footer="720" w:gutter="0"/>
       <w:cols w:space="720"/>
@@ -2200,40 +3194,6 @@
     </w:p>
   </w:endnote>
 </w:endnotes>
-</file>
-
-<file path=word/footer1.xml><?xml version="1.0" encoding="utf-8"?>
-<w:ftr xmlns:wpc="http://schemas.microsoft.com/office/word/2010/wordprocessingCanvas" xmlns:cx="http://schemas.microsoft.com/office/drawing/2014/chartex" xmlns:cx1="http://schemas.microsoft.com/office/drawing/2015/9/8/chartex" xmlns:cx2="http://schemas.microsoft.com/office/drawing/2015/10/21/chartex" xmlns:cx3="http://schemas.microsoft.com/office/drawing/2016/5/9/chartex" xmlns:cx4="http://schemas.microsoft.com/office/drawing/2016/5/10/chartex" xmlns:cx5="http://schemas.microsoft.com/office/drawing/2016/5/11/chartex" xmlns:cx6="http://schemas.microsoft.com/office/drawing/2016/5/12/chartex" xmlns:cx7="http://schemas.microsoft.com/office/drawing/2016/5/13/chartex" xmlns:cx8="http://schemas.microsoft.com/office/drawing/2016/5/14/chartex" xmlns:mc="http://schemas.openxmlformats.org/markup-compatibility/2006" xmlns:aink="http://schemas.microsoft.com/office/drawing/2016/ink" xmlns:am3d="http://schemas.microsoft.com/office/drawing/2017/model3d" xmlns:o="urn:schemas-microsoft-com:office:office" xmlns:r="http://schemas.openxmlformats.org/officeDocument/2006/relationships" xmlns:m="http://schemas.openxmlformats.org/officeDocument/2006/math" xmlns:v="urn:schemas-microsoft-com:vml" xmlns:wp14="http://schemas.microsoft.com/office/word/2010/wordprocessingDrawing" xmlns:wp="http://schemas.openxmlformats.org/drawingml/2006/wordprocessingDrawing" xmlns:w10="urn:schemas-microsoft-com:office:word" xmlns:w="http://schemas.openxmlformats.org/wordprocessingml/2006/main" xmlns:w14="http://schemas.microsoft.com/office/word/2010/wordml" xmlns:w15="http://schemas.microsoft.com/office/word/2012/wordml" xmlns:w16cex="http://schemas.microsoft.com/office/word/2018/wordml/cex" xmlns:w16cid="http://schemas.microsoft.com/office/word/2016/wordml/cid" xmlns:w16="http://schemas.microsoft.com/office/word/2018/wordml" xmlns:w16sdtdh="http://schemas.microsoft.com/office/word/2020/wordml/sdtdatahash" xmlns:w16se="http://schemas.microsoft.com/office/word/2015/wordml/symex" xmlns:wpg="http://schemas.microsoft.com/office/word/2010/wordprocessingGroup" xmlns:wpi="http://schemas.microsoft.com/office/word/2010/wordprocessingInk" xmlns:wne="http://schemas.microsoft.com/office/word/2006/wordml" xmlns:wps="http://schemas.microsoft.com/office/word/2010/wordprocessingShape" mc:Ignorable="w14 w15 w16se w16cid w16 w16cex w16sdtdh wp14">
-  <w:p>
-    <w:pPr>
-      <w:pStyle w:val="Footer"/>
-    </w:pPr>
-    <w:r>
-      <w:rPr>
-        <w:rFonts w:ascii="Times New Roman" w:hAnsi="Times New Roman"/>
-        <w:b/>
-        <w:sz w:val="24"/>
-        <w:vertAlign w:val="superscript"/>
-      </w:rPr>
-      <w:t xml:space="preserve">1 </w:t>
-    </w:r>
-    <w:r>
-      <w:rPr>
-        <w:rFonts w:ascii="Times New Roman" w:hAnsi="Times New Roman"/>
-        <w:b/>
-        <w:sz w:val="24"/>
-      </w:rPr>
-      <w:t>Robert Chapa</w:t>
-    </w:r>
-    <w:r>
-      <w:rPr>
-        <w:rFonts w:ascii="Times New Roman" w:hAnsi="Times New Roman"/>
-        <w:sz w:val="24"/>
-      </w:rPr>
-      <w:t xml:space="preserve"> is a graduate student at the University of Saint Leo in Saint Leo, Florida, and is the Executive Director of Enterprise Systems for Pasco Hernando State College</w:t>
-    </w:r>
-  </w:p>
-</w:ftr>
 </file>
 
 <file path=word/footnotes.xml><?xml version="1.0" encoding="utf-8"?>
@@ -2663,6 +3623,7 @@
   <w:style w:type="character" w:default="1" w:styleId="DefaultParagraphFont">
     <w:name w:val="Default Paragraph Font"/>
     <w:uiPriority w:val="1"/>
+    <w:semiHidden/>
     <w:unhideWhenUsed/>
   </w:style>
   <w:style w:type="table" w:default="1" w:styleId="TableNormal">

</xml_diff>